<commit_message>
Update DT Launcher Requirements.docx
</commit_message>
<xml_diff>
--- a/DT Launcher Requirements.docx
+++ b/DT Launcher Requirements.docx
@@ -1325,7 +1325,7 @@
                 <w:sz w:val="24"/>
                 <w:szCs w:val="24"/>
               </w:rPr>
-              <w:t>REQ?</w:t>
+              <w:t>N/A</w:t>
             </w:r>
           </w:p>
         </w:tc>
@@ -1384,7 +1384,7 @@
                 <w:sz w:val="24"/>
                 <w:szCs w:val="24"/>
               </w:rPr>
-              <w:t>Actor</w:t>
+              <w:t>Registered/Unregistered Customer</w:t>
             </w:r>
           </w:p>
         </w:tc>
@@ -1443,7 +1443,7 @@
                 <w:sz w:val="24"/>
                 <w:szCs w:val="24"/>
               </w:rPr>
-              <w:t>Goal</w:t>
+              <w:t>View all games in library in a grid like view</w:t>
             </w:r>
           </w:p>
         </w:tc>
@@ -1502,7 +1502,7 @@
                 <w:sz w:val="24"/>
                 <w:szCs w:val="24"/>
               </w:rPr>
-              <w:t>Participants</w:t>
+              <w:t>Host PC, Mobile Display, Central Server</w:t>
             </w:r>
           </w:p>
         </w:tc>
@@ -1561,7 +1561,7 @@
                 <w:sz w:val="24"/>
                 <w:szCs w:val="24"/>
               </w:rPr>
-              <w:t>Preconditions</w:t>
+              <w:t>Mobile Display has established connection with Host PC</w:t>
             </w:r>
           </w:p>
         </w:tc>
@@ -1620,7 +1620,7 @@
                 <w:sz w:val="24"/>
                 <w:szCs w:val="24"/>
               </w:rPr>
-              <w:t>Postconditions</w:t>
+              <w:t>N/A</w:t>
             </w:r>
           </w:p>
         </w:tc>
@@ -1700,7 +1700,7 @@
               <w:spacing w:before="240"/>
             </w:pPr>
             <w:r>
-              <w:t>Step 1</w:t>
+              <w:t>Customer selects button to view game library</w:t>
             </w:r>
           </w:p>
           <w:p>
@@ -1713,7 +1713,7 @@
               <w:spacing w:before="240"/>
             </w:pPr>
             <w:r>
-              <w:t>Step 2</w:t>
+              <w:t>Mobile display will use data sent from host PC to show every game in the library</w:t>
             </w:r>
           </w:p>
           <w:p>
@@ -1726,7 +1726,7 @@
               <w:spacing w:before="240"/>
             </w:pPr>
             <w:r>
-              <w:t>Step 3</w:t>
+              <w:t>All games will be arranged in a grid pattern with ability to view different pages of games</w:t>
             </w:r>
           </w:p>
         </w:tc>
@@ -1757,6 +1757,93 @@
                 <w:bCs/>
               </w:rPr>
               <w:t>Flow of Events for Extensions (Alternate Scenarios):</w:t>
+            </w:r>
+          </w:p>
+          <w:p>
+            <w:pPr>
+              <w:spacing w:before="240"/>
+              <w:rPr>
+                <w:b/>
+                <w:bCs/>
+              </w:rPr>
+            </w:pPr>
+            <w:r>
+              <w:rPr>
+                <w:b/>
+                <w:bCs/>
+              </w:rPr>
+              <w:t xml:space="preserve">2a) </w:t>
+            </w:r>
+            <w:r>
+              <w:rPr>
+                <w:b/>
+                <w:bCs/>
+              </w:rPr>
+              <w:t>Mobile display is has not been connected to a Host PC yet</w:t>
+            </w:r>
+          </w:p>
+          <w:p>
+            <w:pPr>
+              <w:spacing w:before="240"/>
+              <w:rPr>
+                <w:b/>
+                <w:bCs/>
+              </w:rPr>
+            </w:pPr>
+            <w:r>
+              <w:rPr>
+                <w:b/>
+                <w:bCs/>
+              </w:rPr>
+              <w:t>2b) Mobile display will ask user to select which Host PC to connect to using list on Central Server</w:t>
+            </w:r>
+          </w:p>
+          <w:p>
+            <w:pPr>
+              <w:spacing w:before="240"/>
+              <w:rPr>
+                <w:b/>
+                <w:bCs/>
+              </w:rPr>
+            </w:pPr>
+            <w:r>
+              <w:rPr>
+                <w:b/>
+                <w:bCs/>
+              </w:rPr>
+              <w:t>2c) Mobile display will send request to Host, host will return with data to mobile display</w:t>
+            </w:r>
+          </w:p>
+          <w:p>
+            <w:pPr>
+              <w:spacing w:before="240"/>
+              <w:rPr>
+                <w:b/>
+                <w:bCs/>
+              </w:rPr>
+            </w:pPr>
+            <w:r>
+              <w:rPr>
+                <w:b/>
+                <w:bCs/>
+              </w:rPr>
+              <w:t>2d) Mobile display will use data sent from host PC to show every game in the library</w:t>
+            </w:r>
+          </w:p>
+          <w:p>
+            <w:pPr>
+              <w:spacing w:before="240"/>
+              <w:rPr>
+                <w:b/>
+                <w:bCs/>
+              </w:rPr>
+            </w:pPr>
+            <w:r>
+              <w:rPr>
+                <w:b/>
+                <w:bCs/>
+              </w:rPr>
+              <w:t xml:space="preserve"> </w:t>
             </w:r>
           </w:p>
         </w:tc>
@@ -1925,7 +2012,7 @@
                 <w:sz w:val="24"/>
                 <w:szCs w:val="24"/>
               </w:rPr>
-              <w:t>REQ?</w:t>
+              <w:t>N/A</w:t>
             </w:r>
           </w:p>
         </w:tc>
@@ -1984,7 +2071,7 @@
                 <w:sz w:val="24"/>
                 <w:szCs w:val="24"/>
               </w:rPr>
-              <w:t>Actor</w:t>
+              <w:t>Registered/Unregistered Customer</w:t>
             </w:r>
           </w:p>
         </w:tc>
@@ -2033,17 +2120,25 @@
           </w:tcPr>
           <w:p>
             <w:pPr>
-              <w:rPr>
-                <w:sz w:val="24"/>
-                <w:szCs w:val="24"/>
-              </w:rPr>
-            </w:pPr>
-            <w:r>
-              <w:rPr>
-                <w:sz w:val="24"/>
-                <w:szCs w:val="24"/>
-              </w:rPr>
-              <w:t>Goal</w:t>
+              <w:jc w:val="both"/>
+              <w:rPr>
+                <w:sz w:val="24"/>
+                <w:szCs w:val="24"/>
+              </w:rPr>
+            </w:pPr>
+            <w:r>
+              <w:rPr>
+                <w:sz w:val="24"/>
+                <w:szCs w:val="24"/>
+              </w:rPr>
+              <w:t xml:space="preserve">Sort Games </w:t>
+            </w:r>
+            <w:r>
+              <w:rPr>
+                <w:sz w:val="24"/>
+                <w:szCs w:val="24"/>
+              </w:rPr>
+              <w:t>by category type</w:t>
             </w:r>
           </w:p>
         </w:tc>
@@ -2102,7 +2197,7 @@
                 <w:sz w:val="24"/>
                 <w:szCs w:val="24"/>
               </w:rPr>
-              <w:t>Participants</w:t>
+              <w:t>Mobile Display</w:t>
             </w:r>
           </w:p>
         </w:tc>
@@ -2161,7 +2256,7 @@
                 <w:sz w:val="24"/>
                 <w:szCs w:val="24"/>
               </w:rPr>
-              <w:t>Preconditions</w:t>
+              <w:t>Mobile Display has established connection with Host PC, and user has already requested to view game library</w:t>
             </w:r>
           </w:p>
         </w:tc>
@@ -2220,7 +2315,7 @@
                 <w:sz w:val="24"/>
                 <w:szCs w:val="24"/>
               </w:rPr>
-              <w:t>Postconditions</w:t>
+              <w:t>Can be repeated multiple times</w:t>
             </w:r>
           </w:p>
         </w:tc>
@@ -2299,7 +2394,7 @@
               <w:spacing w:before="240"/>
             </w:pPr>
             <w:r>
-              <w:t>Step 1</w:t>
+              <w:t>Customer selects sort button</w:t>
             </w:r>
           </w:p>
           <w:p>
@@ -2312,7 +2407,7 @@
               <w:spacing w:before="240"/>
             </w:pPr>
             <w:r>
-              <w:t>Step 2</w:t>
+              <w:t>Options to sort by category/name come up</w:t>
             </w:r>
           </w:p>
           <w:p>
@@ -2325,7 +2420,20 @@
               <w:spacing w:before="240"/>
             </w:pPr>
             <w:r>
-              <w:t>Step 3</w:t>
+              <w:t>Customer selects a sort option</w:t>
+            </w:r>
+          </w:p>
+          <w:p>
+            <w:pPr>
+              <w:pStyle w:val="ListParagraph"/>
+              <w:numPr>
+                <w:ilvl w:val="0"/>
+                <w:numId w:val="9"/>
+              </w:numPr>
+              <w:spacing w:before="240"/>
+            </w:pPr>
+            <w:r>
+              <w:t>Mobile display updates to show only sorted games/items</w:t>
             </w:r>
           </w:p>
         </w:tc>
@@ -2356,6 +2464,22 @@
                 <w:bCs/>
               </w:rPr>
               <w:t>Flow of Events for Extensions (Alternate Scenarios):</w:t>
+            </w:r>
+          </w:p>
+          <w:p>
+            <w:pPr>
+              <w:spacing w:before="240"/>
+              <w:rPr>
+                <w:b/>
+                <w:bCs/>
+              </w:rPr>
+            </w:pPr>
+            <w:r>
+              <w:rPr>
+                <w:b/>
+                <w:bCs/>
+              </w:rPr>
+              <w:t>N/A</w:t>
             </w:r>
           </w:p>
         </w:tc>
@@ -2587,7 +2711,7 @@
                 <w:sz w:val="24"/>
                 <w:szCs w:val="24"/>
               </w:rPr>
-              <w:t>Actor</w:t>
+              <w:t>Registered/Unregistered Customer</w:t>
             </w:r>
           </w:p>
         </w:tc>
@@ -2621,7 +2745,6 @@
                 <w:sz w:val="24"/>
                 <w:szCs w:val="24"/>
               </w:rPr>
-              <w:lastRenderedPageBreak/>
               <w:t>Actor’s Goal:</w:t>
             </w:r>
           </w:p>
@@ -2647,7 +2770,7 @@
                 <w:sz w:val="24"/>
                 <w:szCs w:val="24"/>
               </w:rPr>
-              <w:t>Goal</w:t>
+              <w:t>View the details of a specific game</w:t>
             </w:r>
           </w:p>
         </w:tc>
@@ -2706,7 +2829,7 @@
                 <w:sz w:val="24"/>
                 <w:szCs w:val="24"/>
               </w:rPr>
-              <w:t>Participants</w:t>
+              <w:t>Mobile Device, Host PC</w:t>
             </w:r>
           </w:p>
         </w:tc>
@@ -2765,7 +2888,7 @@
                 <w:sz w:val="24"/>
                 <w:szCs w:val="24"/>
               </w:rPr>
-              <w:t>Preconditions</w:t>
+              <w:t>Connection between Host PC and Mobile Device is established</w:t>
             </w:r>
           </w:p>
         </w:tc>
@@ -2824,7 +2947,7 @@
                 <w:sz w:val="24"/>
                 <w:szCs w:val="24"/>
               </w:rPr>
-              <w:t>Postconditions</w:t>
+              <w:t>N/A</w:t>
             </w:r>
           </w:p>
         </w:tc>
@@ -2903,7 +3026,7 @@
               <w:spacing w:before="240"/>
             </w:pPr>
             <w:r>
-              <w:t>Step 1</w:t>
+              <w:t>Customer has found a game they are interested in and wants to know more</w:t>
             </w:r>
           </w:p>
           <w:p>
@@ -2916,7 +3039,7 @@
               <w:spacing w:before="240"/>
             </w:pPr>
             <w:r>
-              <w:t>Step 2</w:t>
+              <w:t>Customer selects game from grid to view details</w:t>
             </w:r>
           </w:p>
           <w:p>
@@ -2929,7 +3052,20 @@
               <w:spacing w:before="240"/>
             </w:pPr>
             <w:r>
-              <w:t>Step 3</w:t>
+              <w:t>Mobile device displays Title, Description, Categories, and gameplay media.</w:t>
+            </w:r>
+          </w:p>
+          <w:p>
+            <w:pPr>
+              <w:pStyle w:val="ListParagraph"/>
+              <w:numPr>
+                <w:ilvl w:val="0"/>
+                <w:numId w:val="10"/>
+              </w:numPr>
+              <w:spacing w:before="240"/>
+            </w:pPr>
+            <w:r>
+              <w:t>Customer will have options to “Play Game”, “Add To Queue”, “Return To Library”</w:t>
             </w:r>
           </w:p>
         </w:tc>
@@ -2960,6 +3096,22 @@
                 <w:bCs/>
               </w:rPr>
               <w:t>Flow of Events for Extensions (Alternate Scenarios):</w:t>
+            </w:r>
+          </w:p>
+          <w:p>
+            <w:pPr>
+              <w:spacing w:before="240"/>
+              <w:rPr>
+                <w:b/>
+                <w:bCs/>
+              </w:rPr>
+            </w:pPr>
+            <w:r>
+              <w:rPr>
+                <w:b/>
+                <w:bCs/>
+              </w:rPr>
+              <w:t>N/A</w:t>
             </w:r>
           </w:p>
         </w:tc>
@@ -3187,7 +3339,7 @@
                 <w:sz w:val="24"/>
                 <w:szCs w:val="24"/>
               </w:rPr>
-              <w:t>Actor</w:t>
+              <w:t>Registered/Unregistered Customer</w:t>
             </w:r>
           </w:p>
         </w:tc>
@@ -3246,7 +3398,7 @@
                 <w:sz w:val="24"/>
                 <w:szCs w:val="24"/>
               </w:rPr>
-              <w:t>Goal</w:t>
+              <w:t>Customer wants to play a game</w:t>
             </w:r>
           </w:p>
         </w:tc>
@@ -3305,7 +3457,7 @@
                 <w:sz w:val="24"/>
                 <w:szCs w:val="24"/>
               </w:rPr>
-              <w:t>Participants</w:t>
+              <w:t>HostPC, Mobile Display</w:t>
             </w:r>
           </w:p>
         </w:tc>
@@ -3364,7 +3516,7 @@
                 <w:sz w:val="24"/>
                 <w:szCs w:val="24"/>
               </w:rPr>
-              <w:t>Preconditions</w:t>
+              <w:t>Connection between HostPC and Mobile Display is established</w:t>
             </w:r>
           </w:p>
         </w:tc>
@@ -3489,6 +3641,7 @@
                 <w:b/>
                 <w:bCs/>
               </w:rPr>
+              <w:lastRenderedPageBreak/>
               <w:t>Flow of Events for Main Success Scenario:</w:t>
             </w:r>
           </w:p>
@@ -3502,7 +3655,7 @@
               <w:spacing w:before="240"/>
             </w:pPr>
             <w:r>
-              <w:t>Step 1</w:t>
+              <w:t>Customer Pushes launch game button in either queue or view game details window</w:t>
             </w:r>
           </w:p>
           <w:p>
@@ -3515,7 +3668,7 @@
               <w:spacing w:before="240"/>
             </w:pPr>
             <w:r>
-              <w:t>Step 2</w:t>
+              <w:t>Ask for launch verification, “This will end current game being played”</w:t>
             </w:r>
           </w:p>
           <w:p>
@@ -3528,7 +3681,33 @@
               <w:spacing w:before="240"/>
             </w:pPr>
             <w:r>
-              <w:t>Step 3</w:t>
+              <w:t>Mobile Device sends launch request to Host PC</w:t>
+            </w:r>
+          </w:p>
+          <w:p>
+            <w:pPr>
+              <w:pStyle w:val="ListParagraph"/>
+              <w:numPr>
+                <w:ilvl w:val="0"/>
+                <w:numId w:val="11"/>
+              </w:numPr>
+              <w:spacing w:before="240"/>
+            </w:pPr>
+            <w:r>
+              <w:t>Host PC Kills current game process</w:t>
+            </w:r>
+          </w:p>
+          <w:p>
+            <w:pPr>
+              <w:pStyle w:val="ListParagraph"/>
+              <w:numPr>
+                <w:ilvl w:val="0"/>
+                <w:numId w:val="11"/>
+              </w:numPr>
+              <w:spacing w:before="240"/>
+            </w:pPr>
+            <w:r>
+              <w:t>Host PC starts new game process</w:t>
             </w:r>
           </w:p>
         </w:tc>
@@ -3559,6 +3738,22 @@
                 <w:bCs/>
               </w:rPr>
               <w:t>Flow of Events for Extensions (Alternate Scenarios):</w:t>
+            </w:r>
+          </w:p>
+          <w:p>
+            <w:pPr>
+              <w:spacing w:before="240"/>
+              <w:rPr>
+                <w:b/>
+                <w:bCs/>
+              </w:rPr>
+            </w:pPr>
+            <w:r>
+              <w:rPr>
+                <w:b/>
+                <w:bCs/>
+              </w:rPr>
+              <w:t>N/A</w:t>
             </w:r>
           </w:p>
         </w:tc>
@@ -3604,7 +3799,6 @@
                 <w:sz w:val="24"/>
                 <w:szCs w:val="24"/>
               </w:rPr>
-              <w:lastRenderedPageBreak/>
               <w:t>Use Case UC-</w:t>
             </w:r>
             <w:r>
@@ -3787,7 +3981,7 @@
                 <w:sz w:val="24"/>
                 <w:szCs w:val="24"/>
               </w:rPr>
-              <w:t>Actor</w:t>
+              <w:t>Registered/Unregistered Customer</w:t>
             </w:r>
           </w:p>
         </w:tc>
@@ -3846,7 +4040,7 @@
                 <w:sz w:val="24"/>
                 <w:szCs w:val="24"/>
               </w:rPr>
-              <w:t>Goal</w:t>
+              <w:t>Save A Game To Be Launched At A Later Time</w:t>
             </w:r>
           </w:p>
         </w:tc>
@@ -3905,7 +4099,7 @@
                 <w:sz w:val="24"/>
                 <w:szCs w:val="24"/>
               </w:rPr>
-              <w:t>Participants</w:t>
+              <w:t>Mobile Device</w:t>
             </w:r>
           </w:p>
         </w:tc>
@@ -3964,7 +4158,7 @@
                 <w:sz w:val="24"/>
                 <w:szCs w:val="24"/>
               </w:rPr>
-              <w:t>Preconditions</w:t>
+              <w:t>Must be in game details veiw</w:t>
             </w:r>
           </w:p>
         </w:tc>
@@ -4023,7 +4217,7 @@
                 <w:sz w:val="24"/>
                 <w:szCs w:val="24"/>
               </w:rPr>
-              <w:t>Postconditions</w:t>
+              <w:t>None</w:t>
             </w:r>
           </w:p>
         </w:tc>
@@ -4102,7 +4296,7 @@
               <w:spacing w:before="240"/>
             </w:pPr>
             <w:r>
-              <w:t>Step 1</w:t>
+              <w:t>Customer wants to save a game to play later</w:t>
             </w:r>
           </w:p>
           <w:p>
@@ -4115,7 +4309,7 @@
               <w:spacing w:before="240"/>
             </w:pPr>
             <w:r>
-              <w:t>Step 2</w:t>
+              <w:t>Customer adds game to the queue</w:t>
             </w:r>
           </w:p>
           <w:p>
@@ -4128,7 +4322,7 @@
               <w:spacing w:before="240"/>
             </w:pPr>
             <w:r>
-              <w:t>Step 3</w:t>
+              <w:t>The game data will be added to a local data array stored on the Mobile Device</w:t>
             </w:r>
           </w:p>
         </w:tc>
@@ -4160,6 +4354,63 @@
               </w:rPr>
               <w:t>Flow of Events for Extensions (Alternate Scenarios):</w:t>
             </w:r>
+          </w:p>
+          <w:p>
+            <w:pPr>
+              <w:spacing w:before="240"/>
+              <w:rPr>
+                <w:b/>
+                <w:bCs/>
+              </w:rPr>
+            </w:pPr>
+            <w:r>
+              <w:rPr>
+                <w:b/>
+                <w:bCs/>
+              </w:rPr>
+              <w:t>2a) The queue is full (12 games)</w:t>
+            </w:r>
+          </w:p>
+          <w:p>
+            <w:pPr>
+              <w:spacing w:before="240"/>
+              <w:rPr>
+                <w:b/>
+                <w:bCs/>
+              </w:rPr>
+            </w:pPr>
+            <w:r>
+              <w:rPr>
+                <w:b/>
+                <w:bCs/>
+              </w:rPr>
+              <w:t>2b) Inform the customer that the queue is full and that they must either remove a game from the queue or exit</w:t>
+            </w:r>
+          </w:p>
+          <w:p>
+            <w:pPr>
+              <w:spacing w:before="240"/>
+              <w:rPr>
+                <w:b/>
+                <w:bCs/>
+              </w:rPr>
+            </w:pPr>
+            <w:r>
+              <w:rPr>
+                <w:b/>
+                <w:bCs/>
+              </w:rPr>
+              <w:t>2c) Customer can either edit/remove game from queue or return to game details view</w:t>
+            </w:r>
+          </w:p>
+          <w:p>
+            <w:pPr>
+              <w:spacing w:before="240"/>
+              <w:rPr>
+                <w:b/>
+                <w:bCs/>
+              </w:rPr>
+            </w:pPr>
           </w:p>
         </w:tc>
       </w:tr>
@@ -4204,6 +4455,7 @@
                 <w:sz w:val="24"/>
                 <w:szCs w:val="24"/>
               </w:rPr>
+              <w:lastRenderedPageBreak/>
               <w:t>Use Case UC-</w:t>
             </w:r>
             <w:r>
@@ -4386,7 +4638,7 @@
                 <w:sz w:val="24"/>
                 <w:szCs w:val="24"/>
               </w:rPr>
-              <w:t>Actor</w:t>
+              <w:t>Registered Customer</w:t>
             </w:r>
           </w:p>
         </w:tc>
@@ -4445,7 +4697,7 @@
                 <w:sz w:val="24"/>
                 <w:szCs w:val="24"/>
               </w:rPr>
-              <w:t>Goal</w:t>
+              <w:t>Save a game to favorite for future play</w:t>
             </w:r>
           </w:p>
         </w:tc>
@@ -4504,7 +4756,7 @@
                 <w:sz w:val="24"/>
                 <w:szCs w:val="24"/>
               </w:rPr>
-              <w:t>Participants</w:t>
+              <w:t>Mobile Device, Central Server</w:t>
             </w:r>
           </w:p>
         </w:tc>
@@ -4563,7 +4815,7 @@
                 <w:sz w:val="24"/>
                 <w:szCs w:val="24"/>
               </w:rPr>
-              <w:t>Preconditions</w:t>
+              <w:t>User Is Registered</w:t>
             </w:r>
           </w:p>
         </w:tc>
@@ -4757,7 +5009,6 @@
                 <w:b/>
                 <w:bCs/>
               </w:rPr>
-              <w:lastRenderedPageBreak/>
               <w:t>Flow of Events for Extensions (Alternate Scenarios):</w:t>
             </w:r>
           </w:p>
@@ -5357,6 +5608,7 @@
                 <w:b/>
                 <w:bCs/>
               </w:rPr>
+              <w:lastRenderedPageBreak/>
               <w:t>Flow of Events for Extensions (Alternate Scenarios):</w:t>
             </w:r>
           </w:p>
@@ -5887,7 +6139,6 @@
                 <w:b/>
                 <w:bCs/>
               </w:rPr>
-              <w:lastRenderedPageBreak/>
               <w:t>Flow of Events for Main Success Scenario:</w:t>
             </w:r>
           </w:p>
@@ -6487,6 +6738,7 @@
                 <w:b/>
                 <w:bCs/>
               </w:rPr>
+              <w:lastRenderedPageBreak/>
               <w:t>Flow of Events for Main Success Scenario:</w:t>
             </w:r>
           </w:p>
@@ -6759,7 +7011,6 @@
                 <w:sz w:val="24"/>
                 <w:szCs w:val="24"/>
               </w:rPr>
-              <w:lastRenderedPageBreak/>
               <w:t>Initiating Actor:</w:t>
             </w:r>
           </w:p>
@@ -7201,6 +7452,7 @@
         </w:numPr>
       </w:pPr>
       <w:r>
+        <w:lastRenderedPageBreak/>
         <w:t xml:space="preserve">As a developer I want to be able to access the game data on a host pc to display to the user later. To achieve </w:t>
       </w:r>
       <w:r>
@@ -7351,7 +7603,6 @@
         </w:numPr>
       </w:pPr>
       <w:r>
-        <w:lastRenderedPageBreak/>
         <w:t>This will be done using packets and server-client programming</w:t>
       </w:r>
     </w:p>
@@ -7948,6 +8199,92 @@
     </w:lvl>
   </w:abstractNum>
   <w:abstractNum w:abstractNumId="4" w15:restartNumberingAfterBreak="0">
+    <w:nsid w:val="1BB52DC1"/>
+    <w:multiLevelType w:val="hybridMultilevel"/>
+    <w:tmpl w:val="E5D000BA"/>
+    <w:lvl w:ilvl="0" w:tplc="0409000F">
+      <w:start w:val="1"/>
+      <w:numFmt w:val="decimal"/>
+      <w:lvlText w:val="%1."/>
+      <w:lvlJc w:val="left"/>
+      <w:pPr>
+        <w:ind w:left="720" w:hanging="360"/>
+      </w:pPr>
+    </w:lvl>
+    <w:lvl w:ilvl="1" w:tplc="04090019" w:tentative="1">
+      <w:start w:val="1"/>
+      <w:numFmt w:val="lowerLetter"/>
+      <w:lvlText w:val="%2."/>
+      <w:lvlJc w:val="left"/>
+      <w:pPr>
+        <w:ind w:left="1440" w:hanging="360"/>
+      </w:pPr>
+    </w:lvl>
+    <w:lvl w:ilvl="2" w:tplc="0409001B" w:tentative="1">
+      <w:start w:val="1"/>
+      <w:numFmt w:val="lowerRoman"/>
+      <w:lvlText w:val="%3."/>
+      <w:lvlJc w:val="right"/>
+      <w:pPr>
+        <w:ind w:left="2160" w:hanging="180"/>
+      </w:pPr>
+    </w:lvl>
+    <w:lvl w:ilvl="3" w:tplc="0409000F" w:tentative="1">
+      <w:start w:val="1"/>
+      <w:numFmt w:val="decimal"/>
+      <w:lvlText w:val="%4."/>
+      <w:lvlJc w:val="left"/>
+      <w:pPr>
+        <w:ind w:left="2880" w:hanging="360"/>
+      </w:pPr>
+    </w:lvl>
+    <w:lvl w:ilvl="4" w:tplc="04090019" w:tentative="1">
+      <w:start w:val="1"/>
+      <w:numFmt w:val="lowerLetter"/>
+      <w:lvlText w:val="%5."/>
+      <w:lvlJc w:val="left"/>
+      <w:pPr>
+        <w:ind w:left="3600" w:hanging="360"/>
+      </w:pPr>
+    </w:lvl>
+    <w:lvl w:ilvl="5" w:tplc="0409001B" w:tentative="1">
+      <w:start w:val="1"/>
+      <w:numFmt w:val="lowerRoman"/>
+      <w:lvlText w:val="%6."/>
+      <w:lvlJc w:val="right"/>
+      <w:pPr>
+        <w:ind w:left="4320" w:hanging="180"/>
+      </w:pPr>
+    </w:lvl>
+    <w:lvl w:ilvl="6" w:tplc="0409000F" w:tentative="1">
+      <w:start w:val="1"/>
+      <w:numFmt w:val="decimal"/>
+      <w:lvlText w:val="%7."/>
+      <w:lvlJc w:val="left"/>
+      <w:pPr>
+        <w:ind w:left="5040" w:hanging="360"/>
+      </w:pPr>
+    </w:lvl>
+    <w:lvl w:ilvl="7" w:tplc="04090019" w:tentative="1">
+      <w:start w:val="1"/>
+      <w:numFmt w:val="lowerLetter"/>
+      <w:lvlText w:val="%8."/>
+      <w:lvlJc w:val="left"/>
+      <w:pPr>
+        <w:ind w:left="5760" w:hanging="360"/>
+      </w:pPr>
+    </w:lvl>
+    <w:lvl w:ilvl="8" w:tplc="0409001B" w:tentative="1">
+      <w:start w:val="1"/>
+      <w:numFmt w:val="lowerRoman"/>
+      <w:lvlText w:val="%9."/>
+      <w:lvlJc w:val="right"/>
+      <w:pPr>
+        <w:ind w:left="6480" w:hanging="180"/>
+      </w:pPr>
+    </w:lvl>
+  </w:abstractNum>
+  <w:abstractNum w:abstractNumId="5" w15:restartNumberingAfterBreak="0">
     <w:nsid w:val="1CDC5970"/>
     <w:multiLevelType w:val="hybridMultilevel"/>
     <w:tmpl w:val="6D42F634"/>
@@ -8033,7 +8370,93 @@
       </w:pPr>
     </w:lvl>
   </w:abstractNum>
-  <w:abstractNum w:abstractNumId="5" w15:restartNumberingAfterBreak="0">
+  <w:abstractNum w:abstractNumId="6" w15:restartNumberingAfterBreak="0">
+    <w:nsid w:val="1D852281"/>
+    <w:multiLevelType w:val="hybridMultilevel"/>
+    <w:tmpl w:val="AD1EFDCA"/>
+    <w:lvl w:ilvl="0" w:tplc="0409000F">
+      <w:start w:val="1"/>
+      <w:numFmt w:val="decimal"/>
+      <w:lvlText w:val="%1."/>
+      <w:lvlJc w:val="left"/>
+      <w:pPr>
+        <w:ind w:left="1065" w:hanging="360"/>
+      </w:pPr>
+    </w:lvl>
+    <w:lvl w:ilvl="1" w:tplc="04090019" w:tentative="1">
+      <w:start w:val="1"/>
+      <w:numFmt w:val="lowerLetter"/>
+      <w:lvlText w:val="%2."/>
+      <w:lvlJc w:val="left"/>
+      <w:pPr>
+        <w:ind w:left="1785" w:hanging="360"/>
+      </w:pPr>
+    </w:lvl>
+    <w:lvl w:ilvl="2" w:tplc="0409001B" w:tentative="1">
+      <w:start w:val="1"/>
+      <w:numFmt w:val="lowerRoman"/>
+      <w:lvlText w:val="%3."/>
+      <w:lvlJc w:val="right"/>
+      <w:pPr>
+        <w:ind w:left="2505" w:hanging="180"/>
+      </w:pPr>
+    </w:lvl>
+    <w:lvl w:ilvl="3" w:tplc="0409000F" w:tentative="1">
+      <w:start w:val="1"/>
+      <w:numFmt w:val="decimal"/>
+      <w:lvlText w:val="%4."/>
+      <w:lvlJc w:val="left"/>
+      <w:pPr>
+        <w:ind w:left="3225" w:hanging="360"/>
+      </w:pPr>
+    </w:lvl>
+    <w:lvl w:ilvl="4" w:tplc="04090019" w:tentative="1">
+      <w:start w:val="1"/>
+      <w:numFmt w:val="lowerLetter"/>
+      <w:lvlText w:val="%5."/>
+      <w:lvlJc w:val="left"/>
+      <w:pPr>
+        <w:ind w:left="3945" w:hanging="360"/>
+      </w:pPr>
+    </w:lvl>
+    <w:lvl w:ilvl="5" w:tplc="0409001B" w:tentative="1">
+      <w:start w:val="1"/>
+      <w:numFmt w:val="lowerRoman"/>
+      <w:lvlText w:val="%6."/>
+      <w:lvlJc w:val="right"/>
+      <w:pPr>
+        <w:ind w:left="4665" w:hanging="180"/>
+      </w:pPr>
+    </w:lvl>
+    <w:lvl w:ilvl="6" w:tplc="0409000F" w:tentative="1">
+      <w:start w:val="1"/>
+      <w:numFmt w:val="decimal"/>
+      <w:lvlText w:val="%7."/>
+      <w:lvlJc w:val="left"/>
+      <w:pPr>
+        <w:ind w:left="5385" w:hanging="360"/>
+      </w:pPr>
+    </w:lvl>
+    <w:lvl w:ilvl="7" w:tplc="04090019" w:tentative="1">
+      <w:start w:val="1"/>
+      <w:numFmt w:val="lowerLetter"/>
+      <w:lvlText w:val="%8."/>
+      <w:lvlJc w:val="left"/>
+      <w:pPr>
+        <w:ind w:left="6105" w:hanging="360"/>
+      </w:pPr>
+    </w:lvl>
+    <w:lvl w:ilvl="8" w:tplc="0409001B" w:tentative="1">
+      <w:start w:val="1"/>
+      <w:numFmt w:val="lowerRoman"/>
+      <w:lvlText w:val="%9."/>
+      <w:lvlJc w:val="right"/>
+      <w:pPr>
+        <w:ind w:left="6825" w:hanging="180"/>
+      </w:pPr>
+    </w:lvl>
+  </w:abstractNum>
+  <w:abstractNum w:abstractNumId="7" w15:restartNumberingAfterBreak="0">
     <w:nsid w:val="214509FB"/>
     <w:multiLevelType w:val="hybridMultilevel"/>
     <w:tmpl w:val="6D42F634"/>
@@ -8119,7 +8542,7 @@
       </w:pPr>
     </w:lvl>
   </w:abstractNum>
-  <w:abstractNum w:abstractNumId="6" w15:restartNumberingAfterBreak="0">
+  <w:abstractNum w:abstractNumId="8" w15:restartNumberingAfterBreak="0">
     <w:nsid w:val="2567230A"/>
     <w:multiLevelType w:val="hybridMultilevel"/>
     <w:tmpl w:val="6D42F634"/>
@@ -8205,7 +8628,7 @@
       </w:pPr>
     </w:lvl>
   </w:abstractNum>
-  <w:abstractNum w:abstractNumId="7" w15:restartNumberingAfterBreak="0">
+  <w:abstractNum w:abstractNumId="9" w15:restartNumberingAfterBreak="0">
     <w:nsid w:val="2D071A7B"/>
     <w:multiLevelType w:val="hybridMultilevel"/>
     <w:tmpl w:val="4E8252CE"/>
@@ -8318,7 +8741,93 @@
       </w:rPr>
     </w:lvl>
   </w:abstractNum>
-  <w:abstractNum w:abstractNumId="8" w15:restartNumberingAfterBreak="0">
+  <w:abstractNum w:abstractNumId="10" w15:restartNumberingAfterBreak="0">
+    <w:nsid w:val="2DCD446A"/>
+    <w:multiLevelType w:val="hybridMultilevel"/>
+    <w:tmpl w:val="CED4578E"/>
+    <w:lvl w:ilvl="0" w:tplc="0409000F">
+      <w:start w:val="1"/>
+      <w:numFmt w:val="decimal"/>
+      <w:lvlText w:val="%1."/>
+      <w:lvlJc w:val="left"/>
+      <w:pPr>
+        <w:ind w:left="720" w:hanging="360"/>
+      </w:pPr>
+    </w:lvl>
+    <w:lvl w:ilvl="1" w:tplc="04090019" w:tentative="1">
+      <w:start w:val="1"/>
+      <w:numFmt w:val="lowerLetter"/>
+      <w:lvlText w:val="%2."/>
+      <w:lvlJc w:val="left"/>
+      <w:pPr>
+        <w:ind w:left="1440" w:hanging="360"/>
+      </w:pPr>
+    </w:lvl>
+    <w:lvl w:ilvl="2" w:tplc="0409001B" w:tentative="1">
+      <w:start w:val="1"/>
+      <w:numFmt w:val="lowerRoman"/>
+      <w:lvlText w:val="%3."/>
+      <w:lvlJc w:val="right"/>
+      <w:pPr>
+        <w:ind w:left="2160" w:hanging="180"/>
+      </w:pPr>
+    </w:lvl>
+    <w:lvl w:ilvl="3" w:tplc="0409000F" w:tentative="1">
+      <w:start w:val="1"/>
+      <w:numFmt w:val="decimal"/>
+      <w:lvlText w:val="%4."/>
+      <w:lvlJc w:val="left"/>
+      <w:pPr>
+        <w:ind w:left="2880" w:hanging="360"/>
+      </w:pPr>
+    </w:lvl>
+    <w:lvl w:ilvl="4" w:tplc="04090019" w:tentative="1">
+      <w:start w:val="1"/>
+      <w:numFmt w:val="lowerLetter"/>
+      <w:lvlText w:val="%5."/>
+      <w:lvlJc w:val="left"/>
+      <w:pPr>
+        <w:ind w:left="3600" w:hanging="360"/>
+      </w:pPr>
+    </w:lvl>
+    <w:lvl w:ilvl="5" w:tplc="0409001B" w:tentative="1">
+      <w:start w:val="1"/>
+      <w:numFmt w:val="lowerRoman"/>
+      <w:lvlText w:val="%6."/>
+      <w:lvlJc w:val="right"/>
+      <w:pPr>
+        <w:ind w:left="4320" w:hanging="180"/>
+      </w:pPr>
+    </w:lvl>
+    <w:lvl w:ilvl="6" w:tplc="0409000F" w:tentative="1">
+      <w:start w:val="1"/>
+      <w:numFmt w:val="decimal"/>
+      <w:lvlText w:val="%7."/>
+      <w:lvlJc w:val="left"/>
+      <w:pPr>
+        <w:ind w:left="5040" w:hanging="360"/>
+      </w:pPr>
+    </w:lvl>
+    <w:lvl w:ilvl="7" w:tplc="04090019" w:tentative="1">
+      <w:start w:val="1"/>
+      <w:numFmt w:val="lowerLetter"/>
+      <w:lvlText w:val="%8."/>
+      <w:lvlJc w:val="left"/>
+      <w:pPr>
+        <w:ind w:left="5760" w:hanging="360"/>
+      </w:pPr>
+    </w:lvl>
+    <w:lvl w:ilvl="8" w:tplc="0409001B" w:tentative="1">
+      <w:start w:val="1"/>
+      <w:numFmt w:val="lowerRoman"/>
+      <w:lvlText w:val="%9."/>
+      <w:lvlJc w:val="right"/>
+      <w:pPr>
+        <w:ind w:left="6480" w:hanging="180"/>
+      </w:pPr>
+    </w:lvl>
+  </w:abstractNum>
+  <w:abstractNum w:abstractNumId="11" w15:restartNumberingAfterBreak="0">
     <w:nsid w:val="3EA62982"/>
     <w:multiLevelType w:val="hybridMultilevel"/>
     <w:tmpl w:val="6D42F634"/>
@@ -8404,7 +8913,7 @@
       </w:pPr>
     </w:lvl>
   </w:abstractNum>
-  <w:abstractNum w:abstractNumId="9" w15:restartNumberingAfterBreak="0">
+  <w:abstractNum w:abstractNumId="12" w15:restartNumberingAfterBreak="0">
     <w:nsid w:val="3F487581"/>
     <w:multiLevelType w:val="hybridMultilevel"/>
     <w:tmpl w:val="6D42F634"/>
@@ -8490,7 +8999,7 @@
       </w:pPr>
     </w:lvl>
   </w:abstractNum>
-  <w:abstractNum w:abstractNumId="10" w15:restartNumberingAfterBreak="0">
+  <w:abstractNum w:abstractNumId="13" w15:restartNumberingAfterBreak="0">
     <w:nsid w:val="46A32A47"/>
     <w:multiLevelType w:val="hybridMultilevel"/>
     <w:tmpl w:val="5E80A914"/>
@@ -8576,7 +9085,7 @@
       </w:pPr>
     </w:lvl>
   </w:abstractNum>
-  <w:abstractNum w:abstractNumId="11" w15:restartNumberingAfterBreak="0">
+  <w:abstractNum w:abstractNumId="14" w15:restartNumberingAfterBreak="0">
     <w:nsid w:val="5C1B44AE"/>
     <w:multiLevelType w:val="hybridMultilevel"/>
     <w:tmpl w:val="FE50E9D2"/>
@@ -8662,7 +9171,96 @@
       </w:pPr>
     </w:lvl>
   </w:abstractNum>
-  <w:abstractNum w:abstractNumId="12" w15:restartNumberingAfterBreak="0">
+  <w:abstractNum w:abstractNumId="15" w15:restartNumberingAfterBreak="0">
+    <w:nsid w:val="5FAC2232"/>
+    <w:multiLevelType w:val="hybridMultilevel"/>
+    <w:tmpl w:val="34ACF50A"/>
+    <w:lvl w:ilvl="0" w:tplc="3CF8844A">
+      <w:start w:val="2"/>
+      <w:numFmt w:val="decimal"/>
+      <w:lvlText w:val="%1."/>
+      <w:lvlJc w:val="left"/>
+      <w:pPr>
+        <w:ind w:left="720" w:hanging="360"/>
+      </w:pPr>
+      <w:rPr>
+        <w:rFonts w:hint="default"/>
+      </w:rPr>
+    </w:lvl>
+    <w:lvl w:ilvl="1" w:tplc="04090019" w:tentative="1">
+      <w:start w:val="1"/>
+      <w:numFmt w:val="lowerLetter"/>
+      <w:lvlText w:val="%2."/>
+      <w:lvlJc w:val="left"/>
+      <w:pPr>
+        <w:ind w:left="1440" w:hanging="360"/>
+      </w:pPr>
+    </w:lvl>
+    <w:lvl w:ilvl="2" w:tplc="0409001B" w:tentative="1">
+      <w:start w:val="1"/>
+      <w:numFmt w:val="lowerRoman"/>
+      <w:lvlText w:val="%3."/>
+      <w:lvlJc w:val="right"/>
+      <w:pPr>
+        <w:ind w:left="2160" w:hanging="180"/>
+      </w:pPr>
+    </w:lvl>
+    <w:lvl w:ilvl="3" w:tplc="0409000F" w:tentative="1">
+      <w:start w:val="1"/>
+      <w:numFmt w:val="decimal"/>
+      <w:lvlText w:val="%4."/>
+      <w:lvlJc w:val="left"/>
+      <w:pPr>
+        <w:ind w:left="2880" w:hanging="360"/>
+      </w:pPr>
+    </w:lvl>
+    <w:lvl w:ilvl="4" w:tplc="04090019" w:tentative="1">
+      <w:start w:val="1"/>
+      <w:numFmt w:val="lowerLetter"/>
+      <w:lvlText w:val="%5."/>
+      <w:lvlJc w:val="left"/>
+      <w:pPr>
+        <w:ind w:left="3600" w:hanging="360"/>
+      </w:pPr>
+    </w:lvl>
+    <w:lvl w:ilvl="5" w:tplc="0409001B" w:tentative="1">
+      <w:start w:val="1"/>
+      <w:numFmt w:val="lowerRoman"/>
+      <w:lvlText w:val="%6."/>
+      <w:lvlJc w:val="right"/>
+      <w:pPr>
+        <w:ind w:left="4320" w:hanging="180"/>
+      </w:pPr>
+    </w:lvl>
+    <w:lvl w:ilvl="6" w:tplc="0409000F" w:tentative="1">
+      <w:start w:val="1"/>
+      <w:numFmt w:val="decimal"/>
+      <w:lvlText w:val="%7."/>
+      <w:lvlJc w:val="left"/>
+      <w:pPr>
+        <w:ind w:left="5040" w:hanging="360"/>
+      </w:pPr>
+    </w:lvl>
+    <w:lvl w:ilvl="7" w:tplc="04090019" w:tentative="1">
+      <w:start w:val="1"/>
+      <w:numFmt w:val="lowerLetter"/>
+      <w:lvlText w:val="%8."/>
+      <w:lvlJc w:val="left"/>
+      <w:pPr>
+        <w:ind w:left="5760" w:hanging="360"/>
+      </w:pPr>
+    </w:lvl>
+    <w:lvl w:ilvl="8" w:tplc="0409001B" w:tentative="1">
+      <w:start w:val="1"/>
+      <w:numFmt w:val="lowerRoman"/>
+      <w:lvlText w:val="%9."/>
+      <w:lvlJc w:val="right"/>
+      <w:pPr>
+        <w:ind w:left="6480" w:hanging="180"/>
+      </w:pPr>
+    </w:lvl>
+  </w:abstractNum>
+  <w:abstractNum w:abstractNumId="16" w15:restartNumberingAfterBreak="0">
     <w:nsid w:val="611810AD"/>
     <w:multiLevelType w:val="hybridMultilevel"/>
     <w:tmpl w:val="BD1A41E2"/>
@@ -8748,7 +9346,7 @@
       </w:pPr>
     </w:lvl>
   </w:abstractNum>
-  <w:abstractNum w:abstractNumId="13" w15:restartNumberingAfterBreak="0">
+  <w:abstractNum w:abstractNumId="17" w15:restartNumberingAfterBreak="0">
     <w:nsid w:val="62180C51"/>
     <w:multiLevelType w:val="hybridMultilevel"/>
     <w:tmpl w:val="7DC0A526"/>
@@ -8861,7 +9459,93 @@
       </w:rPr>
     </w:lvl>
   </w:abstractNum>
-  <w:abstractNum w:abstractNumId="14" w15:restartNumberingAfterBreak="0">
+  <w:abstractNum w:abstractNumId="18" w15:restartNumberingAfterBreak="0">
+    <w:nsid w:val="632B259F"/>
+    <w:multiLevelType w:val="hybridMultilevel"/>
+    <w:tmpl w:val="FCA25E80"/>
+    <w:lvl w:ilvl="0" w:tplc="0409000F">
+      <w:start w:val="1"/>
+      <w:numFmt w:val="decimal"/>
+      <w:lvlText w:val="%1."/>
+      <w:lvlJc w:val="left"/>
+      <w:pPr>
+        <w:ind w:left="720" w:hanging="360"/>
+      </w:pPr>
+    </w:lvl>
+    <w:lvl w:ilvl="1" w:tplc="04090019" w:tentative="1">
+      <w:start w:val="1"/>
+      <w:numFmt w:val="lowerLetter"/>
+      <w:lvlText w:val="%2."/>
+      <w:lvlJc w:val="left"/>
+      <w:pPr>
+        <w:ind w:left="1440" w:hanging="360"/>
+      </w:pPr>
+    </w:lvl>
+    <w:lvl w:ilvl="2" w:tplc="0409001B" w:tentative="1">
+      <w:start w:val="1"/>
+      <w:numFmt w:val="lowerRoman"/>
+      <w:lvlText w:val="%3."/>
+      <w:lvlJc w:val="right"/>
+      <w:pPr>
+        <w:ind w:left="2160" w:hanging="180"/>
+      </w:pPr>
+    </w:lvl>
+    <w:lvl w:ilvl="3" w:tplc="0409000F" w:tentative="1">
+      <w:start w:val="1"/>
+      <w:numFmt w:val="decimal"/>
+      <w:lvlText w:val="%4."/>
+      <w:lvlJc w:val="left"/>
+      <w:pPr>
+        <w:ind w:left="2880" w:hanging="360"/>
+      </w:pPr>
+    </w:lvl>
+    <w:lvl w:ilvl="4" w:tplc="04090019" w:tentative="1">
+      <w:start w:val="1"/>
+      <w:numFmt w:val="lowerLetter"/>
+      <w:lvlText w:val="%5."/>
+      <w:lvlJc w:val="left"/>
+      <w:pPr>
+        <w:ind w:left="3600" w:hanging="360"/>
+      </w:pPr>
+    </w:lvl>
+    <w:lvl w:ilvl="5" w:tplc="0409001B" w:tentative="1">
+      <w:start w:val="1"/>
+      <w:numFmt w:val="lowerRoman"/>
+      <w:lvlText w:val="%6."/>
+      <w:lvlJc w:val="right"/>
+      <w:pPr>
+        <w:ind w:left="4320" w:hanging="180"/>
+      </w:pPr>
+    </w:lvl>
+    <w:lvl w:ilvl="6" w:tplc="0409000F" w:tentative="1">
+      <w:start w:val="1"/>
+      <w:numFmt w:val="decimal"/>
+      <w:lvlText w:val="%7."/>
+      <w:lvlJc w:val="left"/>
+      <w:pPr>
+        <w:ind w:left="5040" w:hanging="360"/>
+      </w:pPr>
+    </w:lvl>
+    <w:lvl w:ilvl="7" w:tplc="04090019" w:tentative="1">
+      <w:start w:val="1"/>
+      <w:numFmt w:val="lowerLetter"/>
+      <w:lvlText w:val="%8."/>
+      <w:lvlJc w:val="left"/>
+      <w:pPr>
+        <w:ind w:left="5760" w:hanging="360"/>
+      </w:pPr>
+    </w:lvl>
+    <w:lvl w:ilvl="8" w:tplc="0409001B" w:tentative="1">
+      <w:start w:val="1"/>
+      <w:numFmt w:val="lowerRoman"/>
+      <w:lvlText w:val="%9."/>
+      <w:lvlJc w:val="right"/>
+      <w:pPr>
+        <w:ind w:left="6480" w:hanging="180"/>
+      </w:pPr>
+    </w:lvl>
+  </w:abstractNum>
+  <w:abstractNum w:abstractNumId="19" w15:restartNumberingAfterBreak="0">
     <w:nsid w:val="6583134D"/>
     <w:multiLevelType w:val="hybridMultilevel"/>
     <w:tmpl w:val="6D42F634"/>
@@ -8947,7 +9631,7 @@
       </w:pPr>
     </w:lvl>
   </w:abstractNum>
-  <w:abstractNum w:abstractNumId="15" w15:restartNumberingAfterBreak="0">
+  <w:abstractNum w:abstractNumId="20" w15:restartNumberingAfterBreak="0">
     <w:nsid w:val="69A07228"/>
     <w:multiLevelType w:val="hybridMultilevel"/>
     <w:tmpl w:val="4CD291E2"/>
@@ -9033,7 +9717,7 @@
       </w:pPr>
     </w:lvl>
   </w:abstractNum>
-  <w:abstractNum w:abstractNumId="16" w15:restartNumberingAfterBreak="0">
+  <w:abstractNum w:abstractNumId="21" w15:restartNumberingAfterBreak="0">
     <w:nsid w:val="6C73516D"/>
     <w:multiLevelType w:val="hybridMultilevel"/>
     <w:tmpl w:val="6D42F634"/>
@@ -9119,7 +9803,7 @@
       </w:pPr>
     </w:lvl>
   </w:abstractNum>
-  <w:abstractNum w:abstractNumId="17" w15:restartNumberingAfterBreak="0">
+  <w:abstractNum w:abstractNumId="22" w15:restartNumberingAfterBreak="0">
     <w:nsid w:val="75DD760F"/>
     <w:multiLevelType w:val="hybridMultilevel"/>
     <w:tmpl w:val="6D42F634"/>
@@ -9206,31 +9890,31 @@
     </w:lvl>
   </w:abstractNum>
   <w:num w:numId="1" w16cid:durableId="767654524">
-    <w:abstractNumId w:val="7"/>
+    <w:abstractNumId w:val="9"/>
   </w:num>
   <w:num w:numId="2" w16cid:durableId="690380394">
-    <w:abstractNumId w:val="10"/>
+    <w:abstractNumId w:val="13"/>
   </w:num>
   <w:num w:numId="3" w16cid:durableId="1328094915">
+    <w:abstractNumId w:val="14"/>
+  </w:num>
+  <w:num w:numId="4" w16cid:durableId="1850560045">
+    <w:abstractNumId w:val="20"/>
+  </w:num>
+  <w:num w:numId="5" w16cid:durableId="240481169">
+    <w:abstractNumId w:val="17"/>
+  </w:num>
+  <w:num w:numId="6" w16cid:durableId="1480422470">
+    <w:abstractNumId w:val="16"/>
+  </w:num>
+  <w:num w:numId="7" w16cid:durableId="879896554">
+    <w:abstractNumId w:val="19"/>
+  </w:num>
+  <w:num w:numId="8" w16cid:durableId="372776888">
     <w:abstractNumId w:val="11"/>
   </w:num>
-  <w:num w:numId="4" w16cid:durableId="1850560045">
-    <w:abstractNumId w:val="15"/>
-  </w:num>
-  <w:num w:numId="5" w16cid:durableId="240481169">
-    <w:abstractNumId w:val="13"/>
-  </w:num>
-  <w:num w:numId="6" w16cid:durableId="1480422470">
-    <w:abstractNumId w:val="12"/>
-  </w:num>
-  <w:num w:numId="7" w16cid:durableId="879896554">
-    <w:abstractNumId w:val="14"/>
-  </w:num>
-  <w:num w:numId="8" w16cid:durableId="372776888">
-    <w:abstractNumId w:val="8"/>
-  </w:num>
   <w:num w:numId="9" w16cid:durableId="443160094">
-    <w:abstractNumId w:val="5"/>
+    <w:abstractNumId w:val="7"/>
   </w:num>
   <w:num w:numId="10" w16cid:durableId="24016140">
     <w:abstractNumId w:val="2"/>
@@ -9239,25 +9923,40 @@
     <w:abstractNumId w:val="1"/>
   </w:num>
   <w:num w:numId="12" w16cid:durableId="1971784756">
-    <w:abstractNumId w:val="4"/>
+    <w:abstractNumId w:val="5"/>
   </w:num>
   <w:num w:numId="13" w16cid:durableId="1909148626">
-    <w:abstractNumId w:val="6"/>
+    <w:abstractNumId w:val="8"/>
   </w:num>
   <w:num w:numId="14" w16cid:durableId="1577402518">
     <w:abstractNumId w:val="0"/>
   </w:num>
   <w:num w:numId="15" w16cid:durableId="1981031917">
-    <w:abstractNumId w:val="16"/>
+    <w:abstractNumId w:val="21"/>
   </w:num>
   <w:num w:numId="16" w16cid:durableId="896937202">
-    <w:abstractNumId w:val="9"/>
+    <w:abstractNumId w:val="12"/>
   </w:num>
   <w:num w:numId="17" w16cid:durableId="1934970335">
-    <w:abstractNumId w:val="17"/>
+    <w:abstractNumId w:val="22"/>
   </w:num>
   <w:num w:numId="18" w16cid:durableId="132792493">
     <w:abstractNumId w:val="3"/>
+  </w:num>
+  <w:num w:numId="19" w16cid:durableId="404911329">
+    <w:abstractNumId w:val="4"/>
+  </w:num>
+  <w:num w:numId="20" w16cid:durableId="1057319671">
+    <w:abstractNumId w:val="18"/>
+  </w:num>
+  <w:num w:numId="21" w16cid:durableId="53313234">
+    <w:abstractNumId w:val="6"/>
+  </w:num>
+  <w:num w:numId="22" w16cid:durableId="859858511">
+    <w:abstractNumId w:val="10"/>
+  </w:num>
+  <w:num w:numId="23" w16cid:durableId="1184636041">
+    <w:abstractNumId w:val="15"/>
   </w:num>
 </w:numbering>
 </file>

</xml_diff>